<commit_message>
Amended some Docx code
</commit_message>
<xml_diff>
--- a/reports/GIR.docx
+++ b/reports/GIR.docx
@@ -24,6 +24,12 @@
       <w:r>
         <w:t>Username: Tharshika     ID: 200081454</w:t>
       </w:r>
+      <w:r>
+        <w:t xml:space="preserve">     Date: </w:t>
+      </w:r>
+      <w:r>
+        <w:t>2023-04-10</w:t>
+      </w:r>
     </w:p>
     <w:tbl>
       <w:tblPr>

</xml_diff>